<commit_message>
add proposal and reference papers
</commit_message>
<xml_diff>
--- a/Group Project Proposal.docx
+++ b/Group Project Proposal.docx
@@ -135,6 +135,25 @@
                 <w:rFonts w:ascii="Calibri" w:hAnsi="Calibri" w:cs="Calibri"/>
               </w:rPr>
             </w:pPr>
+            <w:r>
+              <w:rPr>
+                <w:rFonts w:ascii="Calibri" w:hAnsi="Calibri" w:cs="Calibri"/>
+              </w:rPr>
+              <w:t>Evaluating the Visualization of What a</w:t>
+            </w:r>
+            <w:r>
+              <w:rPr>
+                <w:rFonts w:ascii="Calibri" w:hAnsi="Calibri" w:cs="Calibri" w:hint="eastAsia"/>
+                <w:lang w:eastAsia="zh-CN"/>
+              </w:rPr>
+              <w:t xml:space="preserve"> </w:t>
+            </w:r>
+            <w:r>
+              <w:rPr>
+                <w:rFonts w:ascii="Calibri" w:hAnsi="Calibri" w:cs="Calibri"/>
+              </w:rPr>
+              <w:t>Deep Neural Network Has Learned</w:t>
+            </w:r>
           </w:p>
         </w:tc>
       </w:tr>
@@ -164,9 +183,46 @@
           <w:p>
             <w:pPr>
               <w:rPr>
-                <w:rFonts w:ascii="Calibri" w:hAnsi="Calibri" w:cs="Calibri"/>
-              </w:rPr>
-            </w:pPr>
+                <w:rFonts w:ascii="Calibri" w:hAnsi="Calibri" w:cs="Calibri" w:hint="eastAsia"/>
+                <w:lang w:eastAsia="zh-CN"/>
+              </w:rPr>
+            </w:pPr>
+            <w:r>
+              <w:rPr>
+                <w:rFonts w:ascii="Calibri" w:hAnsi="Calibri" w:cs="Calibri"/>
+              </w:rPr>
+              <w:t>Wojciech Samek</w:t>
+            </w:r>
+            <w:r>
+              <w:rPr>
+                <w:rFonts w:ascii="Calibri" w:hAnsi="Calibri" w:cs="Calibri" w:hint="eastAsia"/>
+                <w:lang w:eastAsia="zh-CN"/>
+              </w:rPr>
+              <w:t xml:space="preserve">, </w:t>
+            </w:r>
+            <w:r>
+              <w:rPr>
+                <w:rFonts w:ascii="Calibri" w:hAnsi="Calibri" w:cs="Calibri"/>
+                <w:lang w:eastAsia="zh-CN"/>
+              </w:rPr>
+              <w:t xml:space="preserve">Sebastian </w:t>
+            </w:r>
+            <w:proofErr w:type="spellStart"/>
+            <w:r>
+              <w:rPr>
+                <w:rFonts w:ascii="Calibri" w:hAnsi="Calibri" w:cs="Calibri"/>
+                <w:lang w:eastAsia="zh-CN"/>
+              </w:rPr>
+              <w:t>Lapuschkin</w:t>
+            </w:r>
+            <w:proofErr w:type="spellEnd"/>
+            <w:r>
+              <w:rPr>
+                <w:rFonts w:ascii="Calibri" w:hAnsi="Calibri" w:cs="Calibri" w:hint="eastAsia"/>
+                <w:lang w:eastAsia="zh-CN"/>
+              </w:rPr>
+              <w:t>, et al.</w:t>
+            </w:r>
           </w:p>
         </w:tc>
       </w:tr>
@@ -199,6 +255,12 @@
                 <w:rFonts w:ascii="Calibri" w:hAnsi="Calibri" w:cs="Calibri"/>
               </w:rPr>
             </w:pPr>
+            <w:r>
+              <w:rPr>
+                <w:rFonts w:ascii="Calibri" w:hAnsi="Calibri" w:cs="Calibri"/>
+              </w:rPr>
+              <w:t>IEEE TRANSACTIONS ON NEURAL NETWORKS AND LEARNING SYSTEMS</w:t>
+            </w:r>
           </w:p>
         </w:tc>
       </w:tr>
@@ -228,9 +290,17 @@
           <w:p>
             <w:pPr>
               <w:rPr>
-                <w:rFonts w:ascii="Calibri" w:hAnsi="Calibri" w:cs="Calibri"/>
-              </w:rPr>
-            </w:pPr>
+                <w:rFonts w:ascii="Calibri" w:hAnsi="Calibri" w:cs="Calibri" w:hint="eastAsia"/>
+                <w:lang w:eastAsia="zh-CN"/>
+              </w:rPr>
+            </w:pPr>
+            <w:r>
+              <w:rPr>
+                <w:rFonts w:ascii="Calibri" w:hAnsi="Calibri" w:cs="Calibri" w:hint="eastAsia"/>
+                <w:lang w:eastAsia="zh-CN"/>
+              </w:rPr>
+              <w:t>2017</w:t>
+            </w:r>
           </w:p>
         </w:tc>
       </w:tr>
@@ -260,9 +330,17 @@
           <w:p>
             <w:pPr>
               <w:rPr>
-                <w:rFonts w:ascii="Calibri" w:hAnsi="Calibri" w:cs="Calibri"/>
-              </w:rPr>
-            </w:pPr>
+                <w:rFonts w:ascii="Calibri" w:hAnsi="Calibri" w:cs="Calibri" w:hint="eastAsia"/>
+                <w:lang w:eastAsia="zh-CN"/>
+              </w:rPr>
+            </w:pPr>
+            <w:r>
+              <w:rPr>
+                <w:rFonts w:ascii="Calibri" w:hAnsi="Calibri" w:cs="Calibri" w:hint="eastAsia"/>
+                <w:lang w:eastAsia="zh-CN"/>
+              </w:rPr>
+              <w:t>28</w:t>
+            </w:r>
           </w:p>
         </w:tc>
       </w:tr>
@@ -292,9 +370,17 @@
           <w:p>
             <w:pPr>
               <w:rPr>
-                <w:rFonts w:ascii="Calibri" w:hAnsi="Calibri" w:cs="Calibri"/>
-              </w:rPr>
-            </w:pPr>
+                <w:rFonts w:ascii="Calibri" w:hAnsi="Calibri" w:cs="Calibri" w:hint="eastAsia"/>
+                <w:lang w:eastAsia="zh-CN"/>
+              </w:rPr>
+            </w:pPr>
+            <w:r>
+              <w:rPr>
+                <w:rFonts w:ascii="Calibri" w:hAnsi="Calibri" w:cs="Calibri"/>
+                <w:lang w:eastAsia="zh-CN"/>
+              </w:rPr>
+              <w:t>2660-2673</w:t>
+            </w:r>
           </w:p>
         </w:tc>
       </w:tr>
@@ -331,7 +417,21 @@
               <w:rPr>
                 <w:rFonts w:ascii="Calibri" w:hAnsi="Calibri" w:cs="Calibri"/>
               </w:rPr>
-              <w:t xml:space="preserve">Application/Algorithm development (Please circle) </w:t>
+              <w:t>Application/</w:t>
+            </w:r>
+            <w:r>
+              <w:rPr>
+                <w:rFonts w:ascii="Calibri" w:hAnsi="Calibri" w:cs="Calibri"/>
+                <w:b/>
+                <w:bCs/>
+              </w:rPr>
+              <w:t>Algorithm development</w:t>
+            </w:r>
+            <w:r>
+              <w:rPr>
+                <w:rFonts w:ascii="Calibri" w:hAnsi="Calibri" w:cs="Calibri"/>
+              </w:rPr>
+              <w:t xml:space="preserve"> (Please circle) </w:t>
             </w:r>
           </w:p>
         </w:tc>
@@ -360,39 +460,7 @@
           <w:b/>
           <w:bCs/>
         </w:rPr>
-        <w:t xml:space="preserve">Short description of problem </w:t>
-      </w:r>
-      <w:r>
-        <w:rPr>
-          <w:rFonts w:ascii="Calibri" w:hAnsi="Calibri" w:cs="Calibri"/>
-          <w:b/>
-          <w:bCs/>
-        </w:rPr>
-        <w:t>that</w:t>
-      </w:r>
-      <w:r>
-        <w:rPr>
-          <w:rFonts w:ascii="Calibri" w:hAnsi="Calibri" w:cs="Calibri"/>
-          <w:b/>
-          <w:bCs/>
-        </w:rPr>
-        <w:t xml:space="preserve"> </w:t>
-      </w:r>
-      <w:r>
-        <w:rPr>
-          <w:rFonts w:ascii="Calibri" w:hAnsi="Calibri" w:cs="Calibri"/>
-          <w:b/>
-          <w:bCs/>
-        </w:rPr>
-        <w:t>focus article aims to address and proposed methodology</w:t>
-      </w:r>
-      <w:r>
-        <w:rPr>
-          <w:rFonts w:ascii="Calibri" w:hAnsi="Calibri" w:cs="Calibri"/>
-          <w:b/>
-          <w:bCs/>
-        </w:rPr>
-        <w:t xml:space="preserve"> </w:t>
+        <w:t xml:space="preserve">Short description of problem that focus article aims to address and proposed methodology </w:t>
       </w:r>
     </w:p>
     <w:p>
@@ -438,58 +506,17 @@
           <w:p>
             <w:pPr>
               <w:rPr>
-                <w:rFonts w:ascii="Calibri" w:hAnsi="Calibri" w:cs="Calibri"/>
-              </w:rPr>
-            </w:pPr>
-          </w:p>
-          <w:p>
-            <w:pPr>
-              <w:rPr>
-                <w:rFonts w:ascii="Calibri" w:hAnsi="Calibri" w:cs="Calibri"/>
-              </w:rPr>
-            </w:pPr>
-          </w:p>
-          <w:p>
-            <w:pPr>
-              <w:rPr>
-                <w:rFonts w:ascii="Calibri" w:hAnsi="Calibri" w:cs="Calibri"/>
-              </w:rPr>
-            </w:pPr>
-          </w:p>
-          <w:p>
-            <w:pPr>
-              <w:rPr>
-                <w:rFonts w:ascii="Calibri" w:hAnsi="Calibri" w:cs="Calibri"/>
-              </w:rPr>
-            </w:pPr>
-          </w:p>
-          <w:p>
-            <w:pPr>
-              <w:rPr>
-                <w:rFonts w:ascii="Calibri" w:hAnsi="Calibri" w:cs="Calibri"/>
-              </w:rPr>
-            </w:pPr>
-          </w:p>
-          <w:p>
-            <w:pPr>
-              <w:rPr>
-                <w:rFonts w:ascii="Calibri" w:hAnsi="Calibri" w:cs="Calibri"/>
-              </w:rPr>
-            </w:pPr>
-          </w:p>
-          <w:p>
-            <w:pPr>
-              <w:rPr>
-                <w:rFonts w:ascii="Calibri" w:hAnsi="Calibri" w:cs="Calibri"/>
-              </w:rPr>
-            </w:pPr>
-          </w:p>
-          <w:p>
-            <w:pPr>
-              <w:rPr>
-                <w:rFonts w:ascii="Calibri" w:hAnsi="Calibri" w:cs="Calibri"/>
-              </w:rPr>
-            </w:pPr>
+                <w:rFonts w:ascii="Calibri" w:hAnsi="Calibri" w:cs="Calibri" w:hint="eastAsia"/>
+                <w:lang w:eastAsia="zh-CN"/>
+              </w:rPr>
+            </w:pPr>
+            <w:r>
+              <w:rPr>
+                <w:rFonts w:ascii="Calibri" w:hAnsi="Calibri" w:cs="Calibri"/>
+                <w:lang w:eastAsia="zh-CN"/>
+              </w:rPr>
+              <w:t>Traditional DNN research typically focuses on enhancing model accuracy, efficiency, or speed. In contrast, this paper addresses the challenge of interpreting DNN decisions by objectively quantifying the quality of pixel-level heatmaps—visual explanations that highlight the image regions driving classification outcomes. The study compares three heatmap generation methods: sensitivity analysis, deconvolution, and layer-wise relevance propagation (LRP). The authors introduce a novel methodology that involves a region perturbation strategy, where image regions are sequentially altered (“flipped”) in order of their relevance, and the Area Over the Perturbation Curve (AOPC) is used as a quantitative metric to measure the impact on classifier output. Using the MIT Places dataset and the Caffe reference model for ImageNet, the results demonstrate that relevance heatmaps produced by LRP yield the highest AOPC values. This indicates that LRP more accurately identifies the most critical pixels for the network’s decision, offering a robust and time-efficient framework for evaluating heatmap quality.</w:t>
+            </w:r>
           </w:p>
         </w:tc>
       </w:tr>
@@ -607,6 +634,60 @@
                 <w:rFonts w:ascii="Calibri" w:hAnsi="Calibri" w:cs="Calibri"/>
               </w:rPr>
             </w:pPr>
+            <w:r>
+              <w:rPr>
+                <w:rFonts w:ascii="Calibri" w:hAnsi="Calibri" w:cs="Calibri"/>
+              </w:rPr>
+              <w:t xml:space="preserve">D. </w:t>
+            </w:r>
+            <w:proofErr w:type="spellStart"/>
+            <w:r>
+              <w:rPr>
+                <w:rFonts w:ascii="Calibri" w:hAnsi="Calibri" w:cs="Calibri"/>
+              </w:rPr>
+              <w:t>Baehrens</w:t>
+            </w:r>
+            <w:proofErr w:type="spellEnd"/>
+            <w:r>
+              <w:rPr>
+                <w:rFonts w:ascii="Calibri" w:hAnsi="Calibri" w:cs="Calibri"/>
+              </w:rPr>
+              <w:t>, T. Schroeter, S. Harmeling, M. Kawanabe, K. Hansen,</w:t>
+            </w:r>
+            <w:r>
+              <w:rPr>
+                <w:rFonts w:ascii="Calibri" w:hAnsi="Calibri" w:cs="Calibri" w:hint="eastAsia"/>
+                <w:lang w:eastAsia="zh-CN"/>
+              </w:rPr>
+              <w:t xml:space="preserve"> </w:t>
+            </w:r>
+            <w:r>
+              <w:rPr>
+                <w:rFonts w:ascii="Calibri" w:hAnsi="Calibri" w:cs="Calibri"/>
+              </w:rPr>
+              <w:t>and K.-R. Müller, “How to explain individual classification decisions,”</w:t>
+            </w:r>
+            <w:r>
+              <w:rPr>
+                <w:rFonts w:ascii="Calibri" w:hAnsi="Calibri" w:cs="Calibri" w:hint="eastAsia"/>
+                <w:lang w:eastAsia="zh-CN"/>
+              </w:rPr>
+              <w:t xml:space="preserve"> </w:t>
+            </w:r>
+            <w:r>
+              <w:rPr>
+                <w:rFonts w:ascii="Calibri" w:hAnsi="Calibri" w:cs="Calibri"/>
+                <w:i/>
+                <w:iCs/>
+              </w:rPr>
+              <w:t>J. Mach. Learn. Res.</w:t>
+            </w:r>
+            <w:r>
+              <w:rPr>
+                <w:rFonts w:ascii="Calibri" w:hAnsi="Calibri" w:cs="Calibri"/>
+              </w:rPr>
+              <w:t>, vol. 11, pp. 1803–1831, Mar. 2010</w:t>
+            </w:r>
           </w:p>
         </w:tc>
       </w:tr>
@@ -639,6 +720,26 @@
                 <w:rFonts w:ascii="Calibri" w:hAnsi="Calibri" w:cs="Calibri"/>
               </w:rPr>
             </w:pPr>
+            <w:r>
+              <w:rPr>
+                <w:rFonts w:ascii="Calibri" w:hAnsi="Calibri" w:cs="Calibri"/>
+              </w:rPr>
+              <w:t xml:space="preserve">M. D. Zeiler and R. Fergus, “Visualizing and understanding convolutional networks,” in </w:t>
+            </w:r>
+            <w:r>
+              <w:rPr>
+                <w:rFonts w:ascii="Calibri" w:hAnsi="Calibri" w:cs="Calibri"/>
+                <w:i/>
+                <w:iCs/>
+              </w:rPr>
+              <w:t>Proc. ECCV</w:t>
+            </w:r>
+            <w:r>
+              <w:rPr>
+                <w:rFonts w:ascii="Calibri" w:hAnsi="Calibri" w:cs="Calibri"/>
+              </w:rPr>
+              <w:t>, 2014, pp. 818–833.</w:t>
+            </w:r>
           </w:p>
         </w:tc>
       </w:tr>
@@ -671,6 +772,83 @@
                 <w:rFonts w:ascii="Calibri" w:hAnsi="Calibri" w:cs="Calibri"/>
               </w:rPr>
             </w:pPr>
+            <w:r>
+              <w:rPr>
+                <w:rFonts w:ascii="Calibri" w:hAnsi="Calibri" w:cs="Calibri"/>
+              </w:rPr>
+              <w:t xml:space="preserve">S. Bach, A. Binder, G. Montavon, F. </w:t>
+            </w:r>
+            <w:proofErr w:type="spellStart"/>
+            <w:r>
+              <w:rPr>
+                <w:rFonts w:ascii="Calibri" w:hAnsi="Calibri" w:cs="Calibri"/>
+              </w:rPr>
+              <w:t>Klauschen</w:t>
+            </w:r>
+            <w:proofErr w:type="spellEnd"/>
+            <w:r>
+              <w:rPr>
+                <w:rFonts w:ascii="Calibri" w:hAnsi="Calibri" w:cs="Calibri"/>
+              </w:rPr>
+              <w:t>, K.-R. Müller, and</w:t>
+            </w:r>
+            <w:r>
+              <w:rPr>
+                <w:rFonts w:ascii="Calibri" w:hAnsi="Calibri" w:cs="Calibri" w:hint="eastAsia"/>
+                <w:lang w:eastAsia="zh-CN"/>
+              </w:rPr>
+              <w:t xml:space="preserve"> </w:t>
+            </w:r>
+            <w:r>
+              <w:rPr>
+                <w:rFonts w:ascii="Calibri" w:hAnsi="Calibri" w:cs="Calibri"/>
+              </w:rPr>
+              <w:t xml:space="preserve">W. Samek, “On pixel-wise explanations for non-linear classifier decisions by layer-wise relevance propagation,” </w:t>
+            </w:r>
+            <w:r>
+              <w:rPr>
+                <w:rFonts w:ascii="Calibri" w:hAnsi="Calibri" w:cs="Calibri"/>
+                <w:i/>
+                <w:iCs/>
+              </w:rPr>
+              <w:t>PLOS</w:t>
+            </w:r>
+            <w:r>
+              <w:rPr>
+                <w:rFonts w:ascii="Calibri" w:hAnsi="Calibri" w:cs="Calibri" w:hint="eastAsia"/>
+                <w:i/>
+                <w:iCs/>
+                <w:lang w:eastAsia="zh-CN"/>
+              </w:rPr>
+              <w:t xml:space="preserve"> </w:t>
+            </w:r>
+            <w:r>
+              <w:rPr>
+                <w:rFonts w:ascii="Calibri" w:hAnsi="Calibri" w:cs="Calibri"/>
+                <w:i/>
+                <w:iCs/>
+              </w:rPr>
+              <w:t>ONE</w:t>
+            </w:r>
+            <w:r>
+              <w:rPr>
+                <w:rFonts w:ascii="Calibri" w:hAnsi="Calibri" w:cs="Calibri"/>
+              </w:rPr>
+              <w:t>, vol. 10, no. 7,</w:t>
+            </w:r>
+            <w:r>
+              <w:rPr>
+                <w:rFonts w:ascii="Calibri" w:hAnsi="Calibri" w:cs="Calibri" w:hint="eastAsia"/>
+                <w:lang w:eastAsia="zh-CN"/>
+              </w:rPr>
+              <w:t xml:space="preserve"> </w:t>
+            </w:r>
+            <w:r>
+              <w:rPr>
+                <w:rFonts w:ascii="Calibri" w:hAnsi="Calibri" w:cs="Calibri"/>
+              </w:rPr>
+              <w:t>p. e0130140, 2015.</w:t>
+            </w:r>
           </w:p>
         </w:tc>
       </w:tr>
@@ -703,6 +881,38 @@
                 <w:rFonts w:ascii="Calibri" w:hAnsi="Calibri" w:cs="Calibri"/>
               </w:rPr>
             </w:pPr>
+            <w:r>
+              <w:rPr>
+                <w:rFonts w:ascii="Calibri" w:hAnsi="Calibri" w:cs="Calibri"/>
+              </w:rPr>
+              <w:t>G. Montavon, S. Bach, A. Binder, W. Samek, and K.-R. Müller.</w:t>
+            </w:r>
+            <w:r>
+              <w:rPr>
+                <w:rFonts w:ascii="Calibri" w:hAnsi="Calibri" w:cs="Calibri" w:hint="eastAsia"/>
+                <w:lang w:eastAsia="zh-CN"/>
+              </w:rPr>
+              <w:t xml:space="preserve"> </w:t>
+            </w:r>
+            <w:r>
+              <w:rPr>
+                <w:rFonts w:ascii="Calibri" w:hAnsi="Calibri" w:cs="Calibri"/>
+              </w:rPr>
+              <w:t>(2015). “Explaining nonlinear classification decisions with deep Taylor</w:t>
+            </w:r>
+            <w:r>
+              <w:rPr>
+                <w:rFonts w:ascii="Calibri" w:hAnsi="Calibri" w:cs="Calibri" w:hint="eastAsia"/>
+                <w:lang w:eastAsia="zh-CN"/>
+              </w:rPr>
+              <w:t xml:space="preserve"> </w:t>
+            </w:r>
+            <w:r>
+              <w:rPr>
+                <w:rFonts w:ascii="Calibri" w:hAnsi="Calibri" w:cs="Calibri"/>
+              </w:rPr>
+              <w:t>decomposition.” [Online]. Available: http://arxiv.org/abs/1512.02479</w:t>
+            </w:r>
           </w:p>
         </w:tc>
       </w:tr>
@@ -805,9 +1015,17 @@
           <w:p>
             <w:pPr>
               <w:rPr>
-                <w:rFonts w:ascii="Calibri" w:hAnsi="Calibri" w:cs="Calibri"/>
-              </w:rPr>
-            </w:pPr>
+                <w:rFonts w:ascii="Calibri" w:hAnsi="Calibri" w:cs="Calibri" w:hint="eastAsia"/>
+                <w:lang w:eastAsia="zh-CN"/>
+              </w:rPr>
+            </w:pPr>
+            <w:r>
+              <w:rPr>
+                <w:rFonts w:ascii="Calibri" w:hAnsi="Calibri" w:cs="Calibri" w:hint="eastAsia"/>
+                <w:lang w:eastAsia="zh-CN"/>
+              </w:rPr>
+              <w:t>Hangao Liang</w:t>
+            </w:r>
           </w:p>
         </w:tc>
         <w:tc>
@@ -831,9 +1049,17 @@
           <w:p>
             <w:pPr>
               <w:rPr>
-                <w:rFonts w:ascii="Calibri" w:hAnsi="Calibri" w:cs="Calibri"/>
-              </w:rPr>
-            </w:pPr>
+                <w:rFonts w:ascii="Calibri" w:hAnsi="Calibri" w:cs="Calibri" w:hint="eastAsia"/>
+                <w:lang w:eastAsia="zh-CN"/>
+              </w:rPr>
+            </w:pPr>
+            <w:r>
+              <w:rPr>
+                <w:rFonts w:ascii="Calibri" w:hAnsi="Calibri" w:cs="Calibri" w:hint="eastAsia"/>
+                <w:lang w:eastAsia="zh-CN"/>
+              </w:rPr>
+              <w:t>Roman Buckle</w:t>
+            </w:r>
           </w:p>
         </w:tc>
         <w:tc>
@@ -857,9 +1083,17 @@
           <w:p>
             <w:pPr>
               <w:rPr>
-                <w:rFonts w:ascii="Calibri" w:hAnsi="Calibri" w:cs="Calibri"/>
-              </w:rPr>
-            </w:pPr>
+                <w:rFonts w:ascii="Calibri" w:hAnsi="Calibri" w:cs="Calibri" w:hint="eastAsia"/>
+                <w:lang w:eastAsia="zh-CN"/>
+              </w:rPr>
+            </w:pPr>
+            <w:r>
+              <w:rPr>
+                <w:rFonts w:ascii="Calibri" w:hAnsi="Calibri" w:cs="Calibri" w:hint="eastAsia"/>
+                <w:lang w:eastAsia="zh-CN"/>
+              </w:rPr>
+              <w:t>Nguyen Tuan Hiep</w:t>
+            </w:r>
           </w:p>
         </w:tc>
         <w:tc>
@@ -959,7 +1193,7 @@
   <w:docDefaults>
     <w:rPrDefault>
       <w:rPr>
-        <w:rFonts w:asciiTheme="minorHAnsi" w:eastAsiaTheme="minorHAnsi" w:hAnsiTheme="minorHAnsi" w:cstheme="minorBidi"/>
+        <w:rFonts w:asciiTheme="minorHAnsi" w:eastAsiaTheme="minorEastAsia" w:hAnsiTheme="minorHAnsi" w:cstheme="minorBidi"/>
         <w:kern w:val="2"/>
         <w:sz w:val="22"/>
         <w:szCs w:val="22"/>

</xml_diff>